<commit_message>
bug gameover sound removed
</commit_message>
<xml_diff>
--- a/GDDTemplate.docx
+++ b/GDDTemplate.docx
@@ -1586,10 +1586,7 @@
         <w:fldChar w:fldCharType="end"/>
       </w:r>
     </w:p>
-    <w:p>
-      <w:bookmarkStart w:id="16" w:name="_GoBack"/>
-      <w:bookmarkEnd w:id="16"/>
-    </w:p>
+    <w:p/>
     <w:p/>
     <w:p/>
     <w:p/>
@@ -2507,6 +2504,12 @@
             <w:insideH w:val="single" w:color="auto" w:sz="4" w:space="0"/>
             <w:insideV w:val="single" w:color="auto" w:sz="4" w:space="0"/>
           </w:tblBorders>
+          <w:tblCellMar>
+            <w:top w:w="0" w:type="dxa"/>
+            <w:left w:w="108" w:type="dxa"/>
+            <w:bottom w:w="0" w:type="dxa"/>
+            <w:right w:w="108" w:type="dxa"/>
+          </w:tblCellMar>
         </w:tblPrEx>
         <w:trPr>
           <w:trHeight w:val="2159" w:hRule="atLeast"/>
@@ -3104,8 +3107,8 @@
           <w:lang w:val="en-US"/>
         </w:rPr>
       </w:pPr>
-      <w:bookmarkStart w:id="7" w:name="__RefHeading___Toc1155_2788985014"/>
-      <w:bookmarkStart w:id="8" w:name="_Toc9215"/>
+      <w:bookmarkStart w:id="7" w:name="_Toc9215"/>
+      <w:bookmarkStart w:id="8" w:name="__RefHeading___Toc1155_2788985014"/>
       <w:r>
         <w:rPr>
           <w:lang w:val="pt"/>
@@ -4475,8 +4478,8 @@
           <w:lang w:val="en-US"/>
         </w:rPr>
       </w:pPr>
-      <w:bookmarkStart w:id="12" w:name="__RefHeading___Toc1161_2788985014"/>
-      <w:bookmarkStart w:id="13" w:name="_Toc2320"/>
+      <w:bookmarkStart w:id="12" w:name="_Toc2320"/>
+      <w:bookmarkStart w:id="13" w:name="__RefHeading___Toc1161_2788985014"/>
       <w:r>
         <w:rPr>
           <w:lang w:val="en-US"/>
@@ -5168,8 +5171,8 @@
           <w:lang w:val="pt"/>
         </w:rPr>
       </w:pPr>
-      <w:bookmarkStart w:id="14" w:name="__RefHeading___Toc1163_2788985014"/>
-      <w:bookmarkStart w:id="15" w:name="_Toc11935"/>
+      <w:bookmarkStart w:id="14" w:name="_Toc11935"/>
+      <w:bookmarkStart w:id="15" w:name="__RefHeading___Toc1163_2788985014"/>
       <w:r>
         <w:rPr>
           <w:lang w:val="pt"/>
@@ -5206,19 +5209,13 @@
         <w:ind w:left="0" w:right="0"/>
         <w:jc w:val="left"/>
         <w:rPr>
-          <w:lang w:val="en-US"/>
-        </w:rPr>
-      </w:pPr>
-      <w:r>
-        <w:rPr>
           <w:rFonts w:hint="default" w:ascii="Calibri" w:hAnsi="Calibri" w:eastAsia="MS Mincho" w:cs="F"/>
           <w:kern w:val="0"/>
           <w:sz w:val="24"/>
           <w:szCs w:val="24"/>
           <w:lang w:val="pt" w:eastAsia="zh-CN" w:bidi="ar"/>
         </w:rPr>
-        <w:tab/>
-      </w:r>
+      </w:pPr>
       <w:r>
         <w:rPr>
           <w:rFonts w:hint="default" w:ascii="Calibri" w:hAnsi="Calibri" w:eastAsia="MS Mincho" w:cs="F"/>
@@ -5227,8 +5224,175 @@
           <w:szCs w:val="24"/>
           <w:lang w:val="pt" w:eastAsia="zh-CN" w:bidi="ar"/>
         </w:rPr>
+        <w:tab/>
+      </w:r>
+      <w:r>
+        <w:rPr>
+          <w:rFonts w:hint="default" w:ascii="Calibri" w:hAnsi="Calibri" w:eastAsia="MS Mincho" w:cs="F"/>
+          <w:kern w:val="0"/>
+          <w:sz w:val="24"/>
+          <w:szCs w:val="24"/>
+          <w:lang w:val="pt" w:eastAsia="zh-CN" w:bidi="ar"/>
+        </w:rPr>
         <w:t>Utilizou-se a aplicação Tiled, para criar os mapas, existem scenes entra cada nível que envolvem imagem, animações e voz/som, e o jogo é todo jogado em 2D.</w:t>
       </w:r>
+    </w:p>
+    <w:p>
+      <w:pPr>
+        <w:pStyle w:val="12"/>
+        <w:keepNext w:val="0"/>
+        <w:keepLines w:val="0"/>
+        <w:widowControl w:val="0"/>
+        <w:suppressLineNumbers w:val="0"/>
+        <w:suppressAutoHyphens/>
+        <w:autoSpaceDE/>
+        <w:autoSpaceDN w:val="0"/>
+        <w:spacing w:before="0" w:beforeAutospacing="0" w:after="0" w:afterAutospacing="0"/>
+        <w:ind w:left="0" w:right="0"/>
+        <w:jc w:val="left"/>
+        <w:rPr>
+          <w:rFonts w:hint="default" w:ascii="Calibri" w:hAnsi="Calibri" w:eastAsia="MS Mincho" w:cs="F"/>
+          <w:kern w:val="0"/>
+          <w:sz w:val="24"/>
+          <w:szCs w:val="24"/>
+          <w:lang w:val="pt" w:eastAsia="zh-CN" w:bidi="ar"/>
+        </w:rPr>
+      </w:pPr>
+    </w:p>
+    <w:p>
+      <w:pPr>
+        <w:pStyle w:val="12"/>
+        <w:keepNext w:val="0"/>
+        <w:keepLines w:val="0"/>
+        <w:widowControl w:val="0"/>
+        <w:suppressLineNumbers w:val="0"/>
+        <w:suppressAutoHyphens/>
+        <w:autoSpaceDE/>
+        <w:autoSpaceDN w:val="0"/>
+        <w:spacing w:before="0" w:beforeAutospacing="0" w:after="0" w:afterAutospacing="0"/>
+        <w:ind w:left="0" w:right="0"/>
+        <w:jc w:val="left"/>
+        <w:rPr>
+          <w:rFonts w:hint="default" w:ascii="Calibri" w:hAnsi="Calibri" w:eastAsia="MS Mincho" w:cs="F"/>
+          <w:kern w:val="0"/>
+          <w:sz w:val="24"/>
+          <w:szCs w:val="24"/>
+          <w:lang w:val="pt" w:eastAsia="zh-CN" w:bidi="ar"/>
+        </w:rPr>
+      </w:pPr>
+    </w:p>
+    <w:p>
+      <w:pPr>
+        <w:pStyle w:val="12"/>
+        <w:keepNext w:val="0"/>
+        <w:keepLines w:val="0"/>
+        <w:widowControl w:val="0"/>
+        <w:suppressLineNumbers w:val="0"/>
+        <w:suppressAutoHyphens/>
+        <w:autoSpaceDE/>
+        <w:autoSpaceDN w:val="0"/>
+        <w:spacing w:before="0" w:beforeAutospacing="0" w:after="0" w:afterAutospacing="0"/>
+        <w:ind w:left="0" w:right="0"/>
+        <w:jc w:val="left"/>
+        <w:rPr>
+          <w:rFonts w:hint="default" w:asciiTheme="majorHAnsi" w:hAnsiTheme="majorHAnsi" w:eastAsiaTheme="majorEastAsia" w:cstheme="majorBidi"/>
+          <w:b/>
+          <w:bCs/>
+          <w:sz w:val="32"/>
+          <w:szCs w:val="32"/>
+          <w:lang w:val="pt-PT" w:eastAsia="zh-CN" w:bidi="ar-SA"/>
+        </w:rPr>
+      </w:pPr>
+      <w:r>
+        <w:rPr>
+          <w:rFonts w:hint="default" w:asciiTheme="majorHAnsi" w:hAnsiTheme="majorHAnsi" w:eastAsiaTheme="majorEastAsia" w:cstheme="majorBidi"/>
+          <w:b/>
+          <w:bCs/>
+          <w:sz w:val="32"/>
+          <w:szCs w:val="32"/>
+          <w:lang w:val="pt-PT" w:eastAsia="zh-CN" w:bidi="ar-SA"/>
+        </w:rPr>
+        <w:t>Multiplayer - como foi desenvolvido</w:t>
+      </w:r>
+    </w:p>
+    <w:p>
+      <w:pPr>
+        <w:pStyle w:val="12"/>
+        <w:keepNext w:val="0"/>
+        <w:keepLines w:val="0"/>
+        <w:widowControl w:val="0"/>
+        <w:suppressLineNumbers w:val="0"/>
+        <w:suppressAutoHyphens/>
+        <w:autoSpaceDE/>
+        <w:autoSpaceDN w:val="0"/>
+        <w:spacing w:before="0" w:beforeAutospacing="0" w:after="0" w:afterAutospacing="0"/>
+        <w:ind w:left="0" w:right="0"/>
+        <w:jc w:val="left"/>
+        <w:rPr>
+          <w:rFonts w:hint="default" w:asciiTheme="majorHAnsi" w:hAnsiTheme="majorHAnsi" w:eastAsiaTheme="majorEastAsia" w:cstheme="majorBidi"/>
+          <w:b/>
+          <w:bCs/>
+          <w:sz w:val="32"/>
+          <w:szCs w:val="32"/>
+          <w:lang w:val="pt-PT" w:eastAsia="zh-CN" w:bidi="ar-SA"/>
+        </w:rPr>
+      </w:pPr>
+    </w:p>
+    <w:p>
+      <w:pPr>
+        <w:pStyle w:val="12"/>
+        <w:keepNext w:val="0"/>
+        <w:keepLines w:val="0"/>
+        <w:widowControl w:val="0"/>
+        <w:suppressLineNumbers w:val="0"/>
+        <w:suppressAutoHyphens/>
+        <w:autoSpaceDE/>
+        <w:autoSpaceDN w:val="0"/>
+        <w:spacing w:before="0" w:beforeAutospacing="0" w:after="0" w:afterAutospacing="0"/>
+        <w:ind w:left="0" w:right="0" w:firstLine="720" w:firstLineChars="0"/>
+        <w:jc w:val="left"/>
+        <w:rPr>
+          <w:rFonts w:hint="default" w:ascii="Calibri" w:hAnsi="Calibri" w:eastAsia="MS Mincho" w:cs="F"/>
+          <w:kern w:val="0"/>
+          <w:sz w:val="24"/>
+          <w:szCs w:val="24"/>
+          <w:lang w:val="pt-PT" w:eastAsia="zh-CN" w:bidi="ar"/>
+        </w:rPr>
+      </w:pPr>
+      <w:r>
+        <w:rPr>
+          <w:rFonts w:hint="default" w:ascii="Calibri" w:hAnsi="Calibri" w:eastAsia="MS Mincho" w:cs="F"/>
+          <w:kern w:val="0"/>
+          <w:sz w:val="24"/>
+          <w:szCs w:val="24"/>
+          <w:lang w:val="pt-PT" w:eastAsia="zh-CN" w:bidi="ar"/>
+        </w:rPr>
+        <w:t>Usamos um servidor local com ‘express’ para os endpoints, ligação ‘http’, e ’io’ para conectar com os clientes e troca de informação entre eles. Este jogo é disponível para 2 jogadores, sendo que se desenvolvido o servidor, podem jogar mais grupos de 2 jogadores, criando um array para tal. Durante o jogo, o servidor serve para tornar síncrona toda a informação do jogo para ambos os players.</w:t>
+      </w:r>
+      <w:bookmarkStart w:id="16" w:name="_GoBack"/>
+      <w:bookmarkEnd w:id="16"/>
+    </w:p>
+    <w:p>
+      <w:pPr>
+        <w:pStyle w:val="12"/>
+        <w:keepNext w:val="0"/>
+        <w:keepLines w:val="0"/>
+        <w:widowControl w:val="0"/>
+        <w:suppressLineNumbers w:val="0"/>
+        <w:suppressAutoHyphens/>
+        <w:autoSpaceDE/>
+        <w:autoSpaceDN w:val="0"/>
+        <w:spacing w:before="0" w:beforeAutospacing="0" w:after="0" w:afterAutospacing="0"/>
+        <w:ind w:left="0" w:right="0"/>
+        <w:jc w:val="left"/>
+        <w:rPr>
+          <w:rFonts w:hint="default" w:ascii="Calibri" w:hAnsi="Calibri" w:eastAsia="MS Mincho" w:cs="F"/>
+          <w:kern w:val="0"/>
+          <w:sz w:val="24"/>
+          <w:szCs w:val="24"/>
+          <w:lang w:val="pt-PT" w:eastAsia="zh-CN" w:bidi="ar"/>
+        </w:rPr>
+      </w:pPr>
     </w:p>
     <w:sectPr>
       <w:headerReference r:id="rId3" w:type="default"/>
@@ -6301,7 +6465,7 @@
   <w:docDefaults>
     <w:rPrDefault>
       <w:rPr>
-        <w:rFonts w:ascii="Cambria" w:hAnsi="Cambria" w:eastAsia="MS Mincho" w:cs="Cambria"/>
+        <w:rFonts w:ascii="Times New Roman" w:hAnsi="Times New Roman" w:eastAsia="SimSun" w:cs="Times New Roman"/>
       </w:rPr>
     </w:rPrDefault>
   </w:docDefaults>
@@ -6371,7 +6535,7 @@
     <w:lsdException w:qFormat="1" w:unhideWhenUsed="0" w:uiPriority="10" w:semiHidden="0" w:name="Title"/>
     <w:lsdException w:uiPriority="99" w:name="Closing"/>
     <w:lsdException w:uiPriority="99" w:name="Signature"/>
-    <w:lsdException w:uiPriority="1" w:name="Default Paragraph Font"/>
+    <w:lsdException w:qFormat="1" w:uiPriority="1" w:name="Default Paragraph Font"/>
     <w:lsdException w:uiPriority="99" w:name="Body Text"/>
     <w:lsdException w:uiPriority="99" w:name="Body Text Indent"/>
     <w:lsdException w:uiPriority="99" w:name="List Continue"/>
@@ -6518,6 +6682,7 @@
     <w:name w:val="Default Paragraph Font"/>
     <w:semiHidden/>
     <w:unhideWhenUsed/>
+    <w:qFormat/>
     <w:uiPriority w:val="1"/>
   </w:style>
   <w:style w:type="table" w:default="1" w:styleId="19">

</xml_diff>